<commit_message>
Checking in the new package hierarchy structure
</commit_message>
<xml_diff>
--- a/proposal.docx
+++ b/proposal.docx
@@ -318,14 +318,7 @@
         <w:rPr>
           <w:highlight w:val="yellow"/>
         </w:rPr>
-        <w:t>a</w:t>
-      </w:r>
-      <w:bookmarkStart w:id="0" w:name="_GoBack"/>
-      <w:r>
-        <w:rPr>
-          <w:highlight w:val="yellow"/>
-        </w:rPr>
-        <w:t xml:space="preserve">) </w:t>
+        <w:t xml:space="preserve">a) </w:t>
       </w:r>
       <w:proofErr w:type="spellStart"/>
       <w:proofErr w:type="gramStart"/>
@@ -386,7 +379,6 @@
         <w:t>)</w:t>
       </w:r>
     </w:p>
-    <w:bookmarkEnd w:id="0"/>
     <w:p>
       <w:r>
         <w:t xml:space="preserve">b) </w:t>
@@ -431,6 +423,9 @@
       <w:proofErr w:type="spellStart"/>
       <w:proofErr w:type="gramStart"/>
       <w:r>
+        <w:rPr>
+          <w:highlight w:val="red"/>
+        </w:rPr>
         <w:t>getRestauratsOpen</w:t>
       </w:r>
       <w:proofErr w:type="spellEnd"/>
@@ -484,6 +479,9 @@
       <w:proofErr w:type="spellStart"/>
       <w:proofErr w:type="gramStart"/>
       <w:r>
+        <w:rPr>
+          <w:highlight w:val="red"/>
+        </w:rPr>
         <w:t>getRestauratsWithDeals</w:t>
       </w:r>
       <w:proofErr w:type="spellEnd"/>
@@ -521,36 +519,63 @@
     </w:p>
     <w:p>
       <w:r>
+        <w:rPr>
+          <w:highlight w:val="yellow"/>
+        </w:rPr>
         <w:t xml:space="preserve">e) </w:t>
       </w:r>
       <w:proofErr w:type="spellStart"/>
       <w:proofErr w:type="gramStart"/>
       <w:r>
+        <w:rPr>
+          <w:highlight w:val="yellow"/>
+        </w:rPr>
         <w:t>getNearestRestaurant</w:t>
       </w:r>
       <w:proofErr w:type="spellEnd"/>
       <w:r>
+        <w:rPr>
+          <w:highlight w:val="yellow"/>
+        </w:rPr>
         <w:t>(</w:t>
       </w:r>
       <w:proofErr w:type="gramEnd"/>
       <w:r>
+        <w:rPr>
+          <w:highlight w:val="yellow"/>
+        </w:rPr>
         <w:t xml:space="preserve">address, cuisine, </w:t>
       </w:r>
       <w:proofErr w:type="spellStart"/>
       <w:r>
+        <w:rPr>
+          <w:highlight w:val="yellow"/>
+        </w:rPr>
         <w:t>numResults</w:t>
       </w:r>
       <w:proofErr w:type="spellEnd"/>
       <w:r>
+        <w:rPr>
+          <w:highlight w:val="yellow"/>
+        </w:rPr>
         <w:t>)</w:t>
       </w:r>
       <w:r>
+        <w:rPr>
+          <w:highlight w:val="yellow"/>
+        </w:rPr>
         <w:t xml:space="preserve"> </w:t>
       </w:r>
       <w:r>
+        <w:rPr>
+          <w:highlight w:val="yellow"/>
+        </w:rPr>
         <w:t xml:space="preserve"> </w:t>
       </w:r>
       <w:r>
+        <w:rPr>
+          <w:highlight w:val="yellow"/>
+        </w:rPr>
         <w:t>(Make it specific to attractions)</w:t>
       </w:r>
     </w:p>
@@ -561,6 +586,9 @@
       <w:proofErr w:type="spellStart"/>
       <w:proofErr w:type="gramStart"/>
       <w:r>
+        <w:rPr>
+          <w:highlight w:val="yellow"/>
+        </w:rPr>
         <w:t>getRestaurantsWithDelivery</w:t>
       </w:r>
       <w:proofErr w:type="spellEnd"/>
@@ -609,6 +637,9 @@
       <w:proofErr w:type="spellStart"/>
       <w:proofErr w:type="gramStart"/>
       <w:r>
+        <w:rPr>
+          <w:highlight w:val="yellow"/>
+        </w:rPr>
         <w:t>getRestaurantByPrice</w:t>
       </w:r>
       <w:proofErr w:type="spellEnd"/>
@@ -638,6 +669,9 @@
       <w:proofErr w:type="spellStart"/>
       <w:proofErr w:type="gramStart"/>
       <w:r>
+        <w:rPr>
+          <w:highlight w:val="yellow"/>
+        </w:rPr>
         <w:t>GetRestaurantByDietType</w:t>
       </w:r>
       <w:proofErr w:type="spellEnd"/>
@@ -695,6 +729,9 @@
       <w:proofErr w:type="spellStart"/>
       <w:proofErr w:type="gramStart"/>
       <w:r>
+        <w:rPr>
+          <w:highlight w:val="yellow"/>
+        </w:rPr>
         <w:t>GetAlcoholFriendlyRestaurants</w:t>
       </w:r>
       <w:proofErr w:type="spellEnd"/>
@@ -726,6 +763,9 @@
       <w:proofErr w:type="spellStart"/>
       <w:proofErr w:type="gramStart"/>
       <w:r>
+        <w:rPr>
+          <w:highlight w:val="yellow"/>
+        </w:rPr>
         <w:t>GetRestaurantByAttire</w:t>
       </w:r>
       <w:proofErr w:type="spellEnd"/>
@@ -1200,7 +1240,10 @@
         <w:t>Limit things to the US</w:t>
       </w:r>
     </w:p>
-    <w:p/>
+    <w:p>
+      <w:bookmarkStart w:id="0" w:name="_GoBack"/>
+      <w:bookmarkEnd w:id="0"/>
+    </w:p>
     <w:sectPr>
       <w:pgSz w:w="12240" w:h="15840"/>
       <w:pgMar w:top="1440" w:right="1440" w:bottom="1440" w:left="1440" w:header="720" w:footer="720" w:gutter="0"/>

</xml_diff>